<commit_message>
commit with final layout
</commit_message>
<xml_diff>
--- a/NOAH_RTC_Tool/doc/Installation of NOAH Tool.docx
+++ b/NOAH_RTC_Tool/doc/Installation of NOAH Tool.docx
@@ -44,7 +44,31 @@
         <w:rPr>
           <w:lang w:val="en-US"/>
         </w:rPr>
-        <w:t>Installation of Python (tested on version 3.6.7 but newer versions might also work)</w:t>
+        <w:t xml:space="preserve">Installation of Python </w:t>
+      </w:r>
+      <w:r>
+        <w:rPr>
+          <w:lang w:val="en-US"/>
+        </w:rPr>
+        <w:t xml:space="preserve">version 3.7.3 </w:t>
+      </w:r>
+      <w:r>
+        <w:rPr>
+          <w:lang w:val="en-US"/>
+        </w:rPr>
+        <w:t>(</w:t>
+      </w:r>
+      <w:r>
+        <w:rPr>
+          <w:lang w:val="en-US"/>
+        </w:rPr>
+        <w:t>other versions might work but this one is tested.</w:t>
+      </w:r>
+      <w:r>
+        <w:rPr>
+          <w:lang w:val="en-US"/>
+        </w:rPr>
+        <w:t>)</w:t>
       </w:r>
     </w:p>
     <w:p>
@@ -70,29 +94,133 @@
         </w:rPr>
         <w:t xml:space="preserve">set in System environment variables </w:t>
       </w:r>
-      <w:r>
-        <w:rPr>
-          <w:lang w:val="en-US"/>
-        </w:rPr>
-        <w:br/>
-      </w:r>
-      <w:r>
-        <w:rPr>
-          <w:lang w:val="en-US"/>
-        </w:rPr>
-        <w:t xml:space="preserve">This is done by following </w:t>
-      </w:r>
-      <w:r>
-        <w:rPr>
-          <w:lang w:val="en-US"/>
-        </w:rPr>
-        <w:t xml:space="preserve">the steps </w:t>
-      </w:r>
-      <w:r>
-        <w:rPr>
-          <w:lang w:val="en-US"/>
-        </w:rPr>
-        <w:t>below</w:t>
+    </w:p>
+    <w:p>
+      <w:pPr>
+        <w:pStyle w:val="Listeafsnit"/>
+        <w:numPr>
+          <w:ilvl w:val="1"/>
+          <w:numId w:val="1"/>
+        </w:numPr>
+        <w:rPr>
+          <w:lang w:val="en-US"/>
+        </w:rPr>
+      </w:pPr>
+      <w:r>
+        <w:rPr>
+          <w:lang w:val="en-US"/>
+        </w:rPr>
+        <w:t xml:space="preserve">This can either be done when installing </w:t>
+      </w:r>
+      <w:r>
+        <w:rPr>
+          <w:lang w:val="en-US"/>
+        </w:rPr>
+        <w:t>Python</w:t>
+      </w:r>
+      <w:r>
+        <w:rPr>
+          <w:lang w:val="en-US"/>
+        </w:rPr>
+        <w:t xml:space="preserve">, by checking the </w:t>
+      </w:r>
+      <w:r>
+        <w:rPr>
+          <w:lang w:val="en-US"/>
+        </w:rPr>
+        <w:t xml:space="preserve">box at the bottom. </w:t>
+      </w:r>
+      <w:r>
+        <w:rPr>
+          <w:noProof/>
+        </w:rPr>
+        <w:drawing>
+          <wp:inline distT="0" distB="0" distL="0" distR="0" wp14:anchorId="3CBDEA62" wp14:editId="37624004">
+            <wp:extent cx="2615959" cy="1624999"/>
+            <wp:effectExtent l="0" t="0" r="0" b="0"/>
+            <wp:docPr id="9" name="Billede 9" descr="How to add Python to Windows PATH - Data to Fish"/>
+            <wp:cNvGraphicFramePr>
+              <a:graphicFrameLocks xmlns:a="http://schemas.openxmlformats.org/drawingml/2006/main" noChangeAspect="1"/>
+            </wp:cNvGraphicFramePr>
+            <a:graphic xmlns:a="http://schemas.openxmlformats.org/drawingml/2006/main">
+              <a:graphicData uri="http://schemas.openxmlformats.org/drawingml/2006/picture">
+                <pic:pic xmlns:pic="http://schemas.openxmlformats.org/drawingml/2006/picture">
+                  <pic:nvPicPr>
+                    <pic:cNvPr id="0" name="Picture 1" descr="How to add Python to Windows PATH - Data to Fish"/>
+                    <pic:cNvPicPr>
+                      <a:picLocks noChangeAspect="1" noChangeArrowheads="1"/>
+                    </pic:cNvPicPr>
+                  </pic:nvPicPr>
+                  <pic:blipFill>
+                    <a:blip r:embed="rId5" cstate="print">
+                      <a:extLst>
+                        <a:ext uri="{28A0092B-C50C-407E-A947-70E740481C1C}">
+                          <a14:useLocalDpi xmlns:a14="http://schemas.microsoft.com/office/drawing/2010/main" val="0"/>
+                        </a:ext>
+                      </a:extLst>
+                    </a:blip>
+                    <a:srcRect/>
+                    <a:stretch>
+                      <a:fillRect/>
+                    </a:stretch>
+                  </pic:blipFill>
+                  <pic:spPr bwMode="auto">
+                    <a:xfrm>
+                      <a:off x="0" y="0"/>
+                      <a:ext cx="2651319" cy="1646964"/>
+                    </a:xfrm>
+                    <a:prstGeom prst="rect">
+                      <a:avLst/>
+                    </a:prstGeom>
+                    <a:noFill/>
+                    <a:ln>
+                      <a:noFill/>
+                    </a:ln>
+                  </pic:spPr>
+                </pic:pic>
+              </a:graphicData>
+            </a:graphic>
+          </wp:inline>
+        </w:drawing>
+      </w:r>
+    </w:p>
+    <w:p>
+      <w:pPr>
+        <w:pStyle w:val="Listeafsnit"/>
+        <w:ind w:left="1440"/>
+        <w:rPr>
+          <w:lang w:val="en-US"/>
+        </w:rPr>
+      </w:pPr>
+    </w:p>
+    <w:p>
+      <w:pPr>
+        <w:pStyle w:val="Listeafsnit"/>
+        <w:numPr>
+          <w:ilvl w:val="1"/>
+          <w:numId w:val="1"/>
+        </w:numPr>
+        <w:rPr>
+          <w:lang w:val="en-US"/>
+        </w:rPr>
+      </w:pPr>
+      <w:r>
+        <w:rPr>
+          <w:lang w:val="en-US"/>
+        </w:rPr>
+        <w:t>Or manually afterw</w:t>
+      </w:r>
+      <w:r>
+        <w:rPr>
+          <w:lang w:val="en-US"/>
+        </w:rPr>
+        <w:t>ar</w:t>
+      </w:r>
+      <w:r>
+        <w:rPr>
+          <w:lang w:val="en-US"/>
+        </w:rPr>
+        <w:t>ds by following the steps below:</w:t>
       </w:r>
       <w:r>
         <w:rPr>
@@ -100,7 +228,7 @@
         </w:rPr>
         <w:t xml:space="preserve"> (Pictures taken from </w:t>
       </w:r>
-      <w:hyperlink r:id="rId5" w:history="1">
+      <w:hyperlink r:id="rId6" w:history="1">
         <w:r>
           <w:rPr>
             <w:rStyle w:val="Hyperlink"/>
@@ -129,25 +257,29 @@
           <w:lang w:val="en-US"/>
         </w:rPr>
       </w:pPr>
-    </w:p>
-    <w:p>
-      <w:pPr>
-        <w:pStyle w:val="Listeafsnit"/>
-        <w:rPr>
-          <w:lang w:val="en-US"/>
-        </w:rPr>
-      </w:pPr>
-      <w:r>
-        <w:rPr>
-          <w:lang w:val="en-US"/>
-        </w:rPr>
-        <w:t xml:space="preserve">Open </w:t>
-      </w:r>
-      <w:r>
-        <w:rPr>
-          <w:lang w:val="en-US"/>
-        </w:rPr>
-        <w:t>Properties in This PC</w:t>
+      <w:r>
+        <w:rPr>
+          <w:lang w:val="en-US"/>
+        </w:rPr>
+        <w:t xml:space="preserve">Search for </w:t>
+      </w:r>
+      <w:r>
+        <w:rPr>
+          <w:lang w:val="en-US"/>
+        </w:rPr>
+        <w:t xml:space="preserve">system environment variables from the Windows </w:t>
+      </w:r>
+      <w:r>
+        <w:rPr>
+          <w:lang w:val="en-US"/>
+        </w:rPr>
+        <w:t>menu</w:t>
+      </w:r>
+      <w:r>
+        <w:rPr>
+          <w:lang w:val="en-US"/>
+        </w:rPr>
+        <w:t xml:space="preserve">. </w:t>
       </w:r>
     </w:p>
     <w:p>
@@ -162,72 +294,10 @@
           <w:noProof/>
         </w:rPr>
         <w:drawing>
-          <wp:inline distT="0" distB="0" distL="0" distR="0" wp14:anchorId="1FFAF9F2" wp14:editId="7A53747B">
-            <wp:extent cx="3286125" cy="2562225"/>
-            <wp:effectExtent l="0" t="0" r="9525" b="9525"/>
+          <wp:inline distT="0" distB="0" distL="0" distR="0" wp14:anchorId="377188D8" wp14:editId="7AEB75A8">
+            <wp:extent cx="2816137" cy="2141135"/>
+            <wp:effectExtent l="0" t="0" r="3810" b="0"/>
             <wp:docPr id="1" name="Billede 1"/>
-            <wp:cNvGraphicFramePr>
-              <a:graphicFrameLocks xmlns:a="http://schemas.openxmlformats.org/drawingml/2006/main" noChangeAspect="1"/>
-            </wp:cNvGraphicFramePr>
-            <a:graphic xmlns:a="http://schemas.openxmlformats.org/drawingml/2006/main">
-              <a:graphicData uri="http://schemas.openxmlformats.org/drawingml/2006/picture">
-                <pic:pic xmlns:pic="http://schemas.openxmlformats.org/drawingml/2006/picture">
-                  <pic:nvPicPr>
-                    <pic:cNvPr id="1" name=""/>
-                    <pic:cNvPicPr/>
-                  </pic:nvPicPr>
-                  <pic:blipFill>
-                    <a:blip r:embed="rId6"/>
-                    <a:stretch>
-                      <a:fillRect/>
-                    </a:stretch>
-                  </pic:blipFill>
-                  <pic:spPr>
-                    <a:xfrm>
-                      <a:off x="0" y="0"/>
-                      <a:ext cx="3286125" cy="2562225"/>
-                    </a:xfrm>
-                    <a:prstGeom prst="rect">
-                      <a:avLst/>
-                    </a:prstGeom>
-                  </pic:spPr>
-                </pic:pic>
-              </a:graphicData>
-            </a:graphic>
-          </wp:inline>
-        </w:drawing>
-      </w:r>
-    </w:p>
-    <w:p>
-      <w:pPr>
-        <w:pStyle w:val="Listeafsnit"/>
-        <w:rPr>
-          <w:lang w:val="en-US"/>
-        </w:rPr>
-      </w:pPr>
-      <w:r>
-        <w:rPr>
-          <w:lang w:val="en-US"/>
-        </w:rPr>
-        <w:t>Open Advanced System Settings</w:t>
-      </w:r>
-    </w:p>
-    <w:p>
-      <w:pPr>
-        <w:pStyle w:val="Listeafsnit"/>
-        <w:rPr>
-          <w:lang w:val="en-US"/>
-        </w:rPr>
-      </w:pPr>
-      <w:r>
-        <w:rPr>
-          <w:noProof/>
-        </w:rPr>
-        <w:drawing>
-          <wp:inline distT="0" distB="0" distL="0" distR="0" wp14:anchorId="29D31401" wp14:editId="21B3325F">
-            <wp:extent cx="5200650" cy="2181225"/>
-            <wp:effectExtent l="0" t="0" r="0" b="9525"/>
-            <wp:docPr id="2" name="Billede 2"/>
             <wp:cNvGraphicFramePr>
               <a:graphicFrameLocks xmlns:a="http://schemas.openxmlformats.org/drawingml/2006/main" noChangeAspect="1"/>
             </wp:cNvGraphicFramePr>
@@ -247,7 +317,7 @@
                   <pic:spPr>
                     <a:xfrm>
                       <a:off x="0" y="0"/>
-                      <a:ext cx="5200650" cy="2181225"/>
+                      <a:ext cx="2828776" cy="2150744"/>
                     </a:xfrm>
                     <a:prstGeom prst="rect">
                       <a:avLst/>
@@ -262,43 +332,30 @@
     </w:p>
     <w:p>
       <w:pPr>
-        <w:rPr>
-          <w:lang w:val="en-US"/>
-        </w:rPr>
-      </w:pPr>
-      <w:r>
-        <w:rPr>
-          <w:lang w:val="en-US"/>
-        </w:rPr>
-        <w:br w:type="page"/>
-      </w:r>
-    </w:p>
-    <w:p>
-      <w:pPr>
-        <w:pStyle w:val="Listeafsnit"/>
-        <w:rPr>
-          <w:lang w:val="en-US"/>
-        </w:rPr>
-      </w:pPr>
-      <w:r>
-        <w:rPr>
-          <w:lang w:val="en-US"/>
+        <w:pStyle w:val="Listeafsnit"/>
+        <w:rPr>
+          <w:lang w:val="en-US"/>
+        </w:rPr>
+      </w:pPr>
+      <w:r>
+        <w:rPr>
+          <w:lang w:val="en-US"/>
+        </w:rPr>
+        <w:t xml:space="preserve">Open Environment Variables </w:t>
+      </w:r>
+    </w:p>
+    <w:p>
+      <w:pPr>
+        <w:pStyle w:val="Listeafsnit"/>
+        <w:rPr>
+          <w:lang w:val="en-US"/>
+        </w:rPr>
+      </w:pPr>
+      <w:r>
+        <w:rPr>
+          <w:noProof/>
         </w:rPr>
         <w:lastRenderedPageBreak/>
-        <w:t xml:space="preserve">Open Environment Variables </w:t>
-      </w:r>
-    </w:p>
-    <w:p>
-      <w:pPr>
-        <w:pStyle w:val="Listeafsnit"/>
-        <w:rPr>
-          <w:lang w:val="en-US"/>
-        </w:rPr>
-      </w:pPr>
-      <w:r>
-        <w:rPr>
-          <w:noProof/>
-        </w:rPr>
         <w:drawing>
           <wp:inline distT="0" distB="0" distL="0" distR="0" wp14:anchorId="7E060FFF" wp14:editId="49A0AF89">
             <wp:extent cx="4057650" cy="4591050"/>
@@ -681,13 +738,27 @@
         <w:rPr>
           <w:lang w:val="en-US"/>
         </w:rPr>
-        <w:t xml:space="preserve"> a</w:t>
-      </w:r>
-      <w:r>
-        <w:rPr>
-          <w:lang w:val="en-US"/>
-        </w:rPr>
-        <w:t xml:space="preserve"> ; and insert the path again followed by “\</w:t>
+        <w:t xml:space="preserve"> </w:t>
+      </w:r>
+      <w:proofErr w:type="gramStart"/>
+      <w:r>
+        <w:rPr>
+          <w:lang w:val="en-US"/>
+        </w:rPr>
+        <w:t>a</w:t>
+      </w:r>
+      <w:r>
+        <w:rPr>
+          <w:lang w:val="en-US"/>
+        </w:rPr>
+        <w:t xml:space="preserve"> ;</w:t>
+      </w:r>
+      <w:proofErr w:type="gramEnd"/>
+      <w:r>
+        <w:rPr>
+          <w:lang w:val="en-US"/>
+        </w:rPr>
+        <w:t xml:space="preserve"> and insert the path again followed by “\</w:t>
       </w:r>
       <w:r>
         <w:rPr>
@@ -777,6 +848,7 @@
         <w:t>copied_path</w:t>
       </w:r>
       <w:proofErr w:type="spellEnd"/>
+      <w:proofErr w:type="gramStart"/>
       <w:r>
         <w:rPr>
           <w:lang w:val="en-US"/>
@@ -796,6 +868,7 @@
         <w:t>*</w:t>
       </w:r>
       <w:proofErr w:type="spellStart"/>
+      <w:proofErr w:type="gramEnd"/>
       <w:r>
         <w:rPr>
           <w:lang w:val="en-US"/>
@@ -1122,60 +1195,8 @@
         </w:rPr>
         <w:t xml:space="preserve">Note that when the program is running it will be “not responding”. This means that simulations are running in the background. The status can be seen in the windows console. </w:t>
       </w:r>
-    </w:p>
-    <w:p>
-      <w:pPr>
-        <w:rPr>
-          <w:lang w:val="en-US"/>
-        </w:rPr>
-      </w:pPr>
-      <w:r>
-        <w:rPr>
-          <w:lang w:val="en-US"/>
-        </w:rPr>
-        <w:t xml:space="preserve">It is necessary to copy any external files (such a rain data) to the </w:t>
-      </w:r>
-      <w:proofErr w:type="spellStart"/>
-      <w:r>
-        <w:rPr>
-          <w:i/>
-          <w:iCs/>
-          <w:lang w:val="en-US"/>
-        </w:rPr>
-        <w:t>NOAH_RTC_Tool</w:t>
-      </w:r>
-      <w:proofErr w:type="spellEnd"/>
-      <w:r>
-        <w:rPr>
-          <w:i/>
-          <w:iCs/>
-          <w:lang w:val="en-US"/>
-        </w:rPr>
-        <w:t>/</w:t>
-      </w:r>
-      <w:r>
-        <w:rPr>
-          <w:i/>
-          <w:iCs/>
-          <w:lang w:val="en-US"/>
-        </w:rPr>
-        <w:t>lib</w:t>
-      </w:r>
-      <w:r>
-        <w:rPr>
-          <w:lang w:val="en-US"/>
-        </w:rPr>
-        <w:t xml:space="preserve"> directory. </w:t>
-      </w:r>
       <w:bookmarkStart w:id="0" w:name="_GoBack"/>
       <w:bookmarkEnd w:id="0"/>
-    </w:p>
-    <w:p>
-      <w:pPr>
-        <w:rPr>
-          <w:lang w:val="en-US"/>
-        </w:rPr>
-      </w:pPr>
     </w:p>
     <w:sectPr>
       <w:pgSz w:w="11906" w:h="16838"/>
@@ -1205,7 +1226,7 @@
         <w:rFonts w:ascii="Symbol" w:hAnsi="Symbol" w:hint="default"/>
       </w:rPr>
     </w:lvl>
-    <w:lvl w:ilvl="1" w:tplc="04060003" w:tentative="1">
+    <w:lvl w:ilvl="1" w:tplc="04060003">
       <w:start w:val="1"/>
       <w:numFmt w:val="bullet"/>
       <w:lvlText w:val="o"/>
@@ -1851,6 +1872,36 @@
       <w:shd w:val="clear" w:color="auto" w:fill="E1DFDD"/>
     </w:rPr>
   </w:style>
+  <w:style w:type="paragraph" w:styleId="Markeringsbobletekst">
+    <w:name w:val="Balloon Text"/>
+    <w:basedOn w:val="Normal"/>
+    <w:link w:val="MarkeringsbobletekstTegn"/>
+    <w:uiPriority w:val="99"/>
+    <w:semiHidden/>
+    <w:unhideWhenUsed/>
+    <w:rsid w:val="00687BEC"/>
+    <w:pPr>
+      <w:spacing w:after="0" w:line="240" w:lineRule="auto"/>
+    </w:pPr>
+    <w:rPr>
+      <w:rFonts w:ascii="Segoe UI" w:hAnsi="Segoe UI" w:cs="Segoe UI"/>
+      <w:sz w:val="18"/>
+      <w:szCs w:val="18"/>
+    </w:rPr>
+  </w:style>
+  <w:style w:type="character" w:customStyle="1" w:styleId="MarkeringsbobletekstTegn">
+    <w:name w:val="Markeringsbobletekst Tegn"/>
+    <w:basedOn w:val="Standardskrifttypeiafsnit"/>
+    <w:link w:val="Markeringsbobletekst"/>
+    <w:uiPriority w:val="99"/>
+    <w:semiHidden/>
+    <w:rsid w:val="00687BEC"/>
+    <w:rPr>
+      <w:rFonts w:ascii="Segoe UI" w:hAnsi="Segoe UI" w:cs="Segoe UI"/>
+      <w:sz w:val="18"/>
+      <w:szCs w:val="18"/>
+    </w:rPr>
+  </w:style>
 </w:styles>
 </file>
 

</xml_diff>